<commit_message>
review array on 1/31
</commit_message>
<xml_diff>
--- a/数组/array.docx
+++ b/数组/array.docx
@@ -29,12 +29,10 @@
       </w:r>
     </w:p>
     <w:p>
-      <w:pPr>
+      <w:r>
         <w:rPr>
-          <w:rFonts w:hint="eastAsia"/>
+          <w:noProof/>
         </w:rPr>
-      </w:pPr>
-      <w:r>
         <w:drawing>
           <wp:inline distT="0" distB="0" distL="0" distR="0" wp14:anchorId="71BCD466" wp14:editId="742D3EF1">
             <wp:extent cx="4544059" cy="4601217"/>
@@ -51,7 +49,7 @@
                     <pic:cNvPicPr/>
                   </pic:nvPicPr>
                   <pic:blipFill>
-                    <a:blip r:embed="rId4"/>
+                    <a:blip r:embed="rId5"/>
                     <a:stretch>
                       <a:fillRect/>
                     </a:stretch>
@@ -72,6 +70,57 @@
         </w:drawing>
       </w:r>
     </w:p>
+    <w:p>
+      <w:pPr>
+        <w:pStyle w:val="a3"/>
+        <w:numPr>
+          <w:ilvl w:val="0"/>
+          <w:numId w:val="1"/>
+        </w:numPr>
+        <w:ind w:firstLineChars="0"/>
+      </w:pPr>
+      <w:r>
+        <w:rPr>
+          <w:rFonts w:hint="eastAsia"/>
+        </w:rPr>
+        <w:t>数组占用字节和sizeof的应用</w:t>
+      </w:r>
+    </w:p>
+    <w:p>
+      <w:pPr>
+        <w:pStyle w:val="a3"/>
+        <w:numPr>
+          <w:ilvl w:val="0"/>
+          <w:numId w:val="1"/>
+        </w:numPr>
+        <w:ind w:firstLineChars="0"/>
+      </w:pPr>
+      <w:r>
+        <w:rPr>
+          <w:rFonts w:hint="eastAsia"/>
+        </w:rPr>
+        <w:t>与定义数组类型不一样的类型的元素，会被强制转换（类型上不同时）</w:t>
+      </w:r>
+    </w:p>
+    <w:p>
+      <w:pPr>
+        <w:pStyle w:val="a3"/>
+        <w:numPr>
+          <w:ilvl w:val="0"/>
+          <w:numId w:val="1"/>
+        </w:numPr>
+        <w:ind w:firstLineChars="0"/>
+        <w:rPr>
+          <w:rFonts w:hint="eastAsia"/>
+        </w:rPr>
+      </w:pPr>
+      <w:r>
+        <w:rPr>
+          <w:rFonts w:hint="eastAsia"/>
+        </w:rPr>
+        <w:t>超出定义数组类型的范围是，会重新循环输出（范围上不同时）</w:t>
+      </w:r>
+    </w:p>
     <w:sectPr>
       <w:pgSz w:w="11906" w:h="16838"/>
       <w:pgMar w:top="1440" w:right="1800" w:bottom="1440" w:left="1800" w:header="851" w:footer="992" w:gutter="0"/>
@@ -80,6 +129,103 @@
     </w:sectPr>
   </w:body>
 </w:document>
+</file>
+
+<file path=word/numbering.xml><?xml version="1.0" encoding="utf-8"?>
+<w:numbering xmlns:wpc="http://schemas.microsoft.com/office/word/2010/wordprocessingCanvas" xmlns:cx="http://schemas.microsoft.com/office/drawing/2014/chartex" xmlns:cx1="http://schemas.microsoft.com/office/drawing/2015/9/8/chartex" xmlns:cx2="http://schemas.microsoft.com/office/drawing/2015/10/21/chartex" xmlns:cx3="http://schemas.microsoft.com/office/drawing/2016/5/9/chartex" xmlns:cx4="http://schemas.microsoft.com/office/drawing/2016/5/10/chartex" xmlns:cx5="http://schemas.microsoft.com/office/drawing/2016/5/11/chartex" xmlns:cx6="http://schemas.microsoft.com/office/drawing/2016/5/12/chartex" xmlns:cx7="http://schemas.microsoft.com/office/drawing/2016/5/13/chartex" xmlns:cx8="http://schemas.microsoft.com/office/drawing/2016/5/14/chartex" xmlns:mc="http://schemas.openxmlformats.org/markup-compatibility/2006" xmlns:aink="http://schemas.microsoft.com/office/drawing/2016/ink" xmlns:am3d="http://schemas.microsoft.com/office/drawing/2017/model3d" xmlns:o="urn:schemas-microsoft-com:office:office" xmlns:oel="http://schemas.microsoft.com/office/2019/extlst" xmlns:r="http://schemas.openxmlformats.org/officeDocument/2006/relationships" xmlns:m="http://schemas.openxmlformats.org/officeDocument/2006/math" xmlns:v="urn:schemas-microsoft-com:vml" xmlns:wp14="http://schemas.microsoft.com/office/word/2010/wordprocessingDrawing" xmlns:wp="http://schemas.openxmlformats.org/drawingml/2006/wordprocessingDrawing" xmlns:w10="urn:schemas-microsoft-com:office:word" xmlns:w="http://schemas.openxmlformats.org/wordprocessingml/2006/main" xmlns:w14="http://schemas.microsoft.com/office/word/2010/wordml" xmlns:w15="http://schemas.microsoft.com/office/word/2012/wordml" xmlns:w16cex="http://schemas.microsoft.com/office/word/2018/wordml/cex" xmlns:w16cid="http://schemas.microsoft.com/office/word/2016/wordml/cid" xmlns:w16="http://schemas.microsoft.com/office/word/2018/wordml" xmlns:w16sdtdh="http://schemas.microsoft.com/office/word/2020/wordml/sdtdatahash" xmlns:w16se="http://schemas.microsoft.com/office/word/2015/wordml/symex" xmlns:wpg="http://schemas.microsoft.com/office/word/2010/wordprocessingGroup" xmlns:wpi="http://schemas.microsoft.com/office/word/2010/wordprocessingInk" xmlns:wne="http://schemas.microsoft.com/office/word/2006/wordml" xmlns:wps="http://schemas.microsoft.com/office/word/2010/wordprocessingShape" mc:Ignorable="w14 w15 w16se w16cid w16 w16cex w16sdtdh wp14">
+  <w:abstractNum w:abstractNumId="0" w15:restartNumberingAfterBreak="0">
+    <w:nsid w:val="7BEF65DE"/>
+    <w:multiLevelType w:val="hybridMultilevel"/>
+    <w:tmpl w:val="12F4781E"/>
+    <w:lvl w:ilvl="0" w:tplc="EF7E613E">
+      <w:start w:val="1"/>
+      <w:numFmt w:val="decimal"/>
+      <w:lvlText w:val="%1."/>
+      <w:lvlJc w:val="left"/>
+      <w:pPr>
+        <w:ind w:left="360" w:hanging="360"/>
+      </w:pPr>
+      <w:rPr>
+        <w:rFonts w:hint="default"/>
+      </w:rPr>
+    </w:lvl>
+    <w:lvl w:ilvl="1" w:tplc="04090019" w:tentative="1">
+      <w:start w:val="1"/>
+      <w:numFmt w:val="lowerLetter"/>
+      <w:lvlText w:val="%2)"/>
+      <w:lvlJc w:val="left"/>
+      <w:pPr>
+        <w:ind w:left="840" w:hanging="420"/>
+      </w:pPr>
+    </w:lvl>
+    <w:lvl w:ilvl="2" w:tplc="0409001B" w:tentative="1">
+      <w:start w:val="1"/>
+      <w:numFmt w:val="lowerRoman"/>
+      <w:lvlText w:val="%3."/>
+      <w:lvlJc w:val="right"/>
+      <w:pPr>
+        <w:ind w:left="1260" w:hanging="420"/>
+      </w:pPr>
+    </w:lvl>
+    <w:lvl w:ilvl="3" w:tplc="0409000F" w:tentative="1">
+      <w:start w:val="1"/>
+      <w:numFmt w:val="decimal"/>
+      <w:lvlText w:val="%4."/>
+      <w:lvlJc w:val="left"/>
+      <w:pPr>
+        <w:ind w:left="1680" w:hanging="420"/>
+      </w:pPr>
+    </w:lvl>
+    <w:lvl w:ilvl="4" w:tplc="04090019" w:tentative="1">
+      <w:start w:val="1"/>
+      <w:numFmt w:val="lowerLetter"/>
+      <w:lvlText w:val="%5)"/>
+      <w:lvlJc w:val="left"/>
+      <w:pPr>
+        <w:ind w:left="2100" w:hanging="420"/>
+      </w:pPr>
+    </w:lvl>
+    <w:lvl w:ilvl="5" w:tplc="0409001B" w:tentative="1">
+      <w:start w:val="1"/>
+      <w:numFmt w:val="lowerRoman"/>
+      <w:lvlText w:val="%6."/>
+      <w:lvlJc w:val="right"/>
+      <w:pPr>
+        <w:ind w:left="2520" w:hanging="420"/>
+      </w:pPr>
+    </w:lvl>
+    <w:lvl w:ilvl="6" w:tplc="0409000F" w:tentative="1">
+      <w:start w:val="1"/>
+      <w:numFmt w:val="decimal"/>
+      <w:lvlText w:val="%7."/>
+      <w:lvlJc w:val="left"/>
+      <w:pPr>
+        <w:ind w:left="2940" w:hanging="420"/>
+      </w:pPr>
+    </w:lvl>
+    <w:lvl w:ilvl="7" w:tplc="04090019" w:tentative="1">
+      <w:start w:val="1"/>
+      <w:numFmt w:val="lowerLetter"/>
+      <w:lvlText w:val="%8)"/>
+      <w:lvlJc w:val="left"/>
+      <w:pPr>
+        <w:ind w:left="3360" w:hanging="420"/>
+      </w:pPr>
+    </w:lvl>
+    <w:lvl w:ilvl="8" w:tplc="0409001B" w:tentative="1">
+      <w:start w:val="1"/>
+      <w:numFmt w:val="lowerRoman"/>
+      <w:lvlText w:val="%9."/>
+      <w:lvlJc w:val="right"/>
+      <w:pPr>
+        <w:ind w:left="3780" w:hanging="420"/>
+      </w:pPr>
+    </w:lvl>
+  </w:abstractNum>
+  <w:num w:numId="1" w16cid:durableId="430591127">
+    <w:abstractNumId w:val="0"/>
+  </w:num>
+</w:numbering>
 </file>
 
 <file path=word/styles.xml><?xml version="1.0" encoding="utf-8"?>
@@ -509,6 +655,16 @@
     <w:semiHidden/>
     <w:unhideWhenUsed/>
   </w:style>
+  <w:style w:type="paragraph" w:styleId="a3">
+    <w:name w:val="List Paragraph"/>
+    <w:basedOn w:val="a"/>
+    <w:uiPriority w:val="34"/>
+    <w:qFormat/>
+    <w:rsid w:val="00036546"/>
+    <w:pPr>
+      <w:ind w:firstLineChars="200" w:firstLine="420"/>
+    </w:pPr>
+  </w:style>
 </w:styles>
 </file>
 

</xml_diff>